<commit_message>
Remove oval from renderer
</commit_message>
<xml_diff>
--- a/Documentation/BPUS/Renderer/renderer.docx
+++ b/Documentation/BPUS/Renderer/renderer.docx
@@ -224,7 +224,7 @@
           <v:shape id="_x0000_i1025" type="#_x0000_t75" style="width:453.75pt;height:30.75pt" o:ole="">
             <v:imagedata r:id="rId7" o:title=""/>
           </v:shape>
-          <o:OLEObject Type="Embed" ProgID="Word.OpenDocumentText.12" ShapeID="_x0000_i1025" DrawAspect="Content" ObjectID="_1695926116" r:id="rId8"/>
+          <o:OLEObject Type="Embed" ProgID="Word.OpenDocumentText.12" ShapeID="_x0000_i1025" DrawAspect="Content" ObjectID="_1695976484" r:id="rId8"/>
         </w:object>
       </w:r>
     </w:p>
@@ -264,7 +264,7 @@
           <v:shape id="_x0000_i1026" type="#_x0000_t75" style="width:453.75pt;height:20.25pt" o:ole="">
             <v:imagedata r:id="rId9" o:title=""/>
           </v:shape>
-          <o:OLEObject Type="Embed" ProgID="Word.OpenDocumentText.12" ShapeID="_x0000_i1026" DrawAspect="Content" ObjectID="_1695926117" r:id="rId10"/>
+          <o:OLEObject Type="Embed" ProgID="Word.OpenDocumentText.12" ShapeID="_x0000_i1026" DrawAspect="Content" ObjectID="_1695976485" r:id="rId10"/>
         </w:object>
       </w:r>
     </w:p>
@@ -304,7 +304,7 @@
           <v:shape id="_x0000_i1027" type="#_x0000_t75" style="width:453.75pt;height:20.25pt" o:ole="">
             <v:imagedata r:id="rId11" o:title=""/>
           </v:shape>
-          <o:OLEObject Type="Embed" ProgID="Word.OpenDocumentText.12" ShapeID="_x0000_i1027" DrawAspect="Content" ObjectID="_1695926118" r:id="rId12"/>
+          <o:OLEObject Type="Embed" ProgID="Word.OpenDocumentText.12" ShapeID="_x0000_i1027" DrawAspect="Content" ObjectID="_1695976486" r:id="rId12"/>
         </w:object>
       </w:r>
     </w:p>
@@ -344,7 +344,7 @@
           <v:shape id="_x0000_i1028" type="#_x0000_t75" style="width:453.75pt;height:30.75pt" o:ole="">
             <v:imagedata r:id="rId13" o:title=""/>
           </v:shape>
-          <o:OLEObject Type="Embed" ProgID="Word.OpenDocumentText.12" ShapeID="_x0000_i1028" DrawAspect="Content" ObjectID="_1695926119" r:id="rId14"/>
+          <o:OLEObject Type="Embed" ProgID="Word.OpenDocumentText.12" ShapeID="_x0000_i1028" DrawAspect="Content" ObjectID="_1695976487" r:id="rId14"/>
         </w:object>
       </w:r>
     </w:p>
@@ -384,7 +384,7 @@
           <v:shape id="_x0000_i1029" type="#_x0000_t75" style="width:453.75pt;height:30.75pt" o:ole="">
             <v:imagedata r:id="rId15" o:title=""/>
           </v:shape>
-          <o:OLEObject Type="Embed" ProgID="Word.OpenDocumentText.12" ShapeID="_x0000_i1029" DrawAspect="Content" ObjectID="_1695926120" r:id="rId16"/>
+          <o:OLEObject Type="Embed" ProgID="Word.OpenDocumentText.12" ShapeID="_x0000_i1029" DrawAspect="Content" ObjectID="_1695976488" r:id="rId16"/>
         </w:object>
       </w:r>
     </w:p>
@@ -408,7 +408,7 @@
         </w:rPr>
       </w:pPr>
     </w:p>
-    <w:bookmarkStart w:id="5" w:name="_MON_1695924341"/>
+    <w:bookmarkStart w:id="5" w:name="_MON_1695924496"/>
     <w:bookmarkEnd w:id="5"/>
     <w:p>
       <w:pPr>
@@ -420,11 +420,11 @@
         <w:rPr>
           <w:lang w:val="en-US"/>
         </w:rPr>
-        <w:object w:dxaOrig="9071" w:dyaOrig="400" w14:anchorId="1E93BB18">
-          <v:shape id="_x0000_i1030" type="#_x0000_t75" style="width:453.75pt;height:20.25pt" o:ole="">
+        <w:object w:dxaOrig="9071" w:dyaOrig="400" w14:anchorId="61BA68CB">
+          <v:shape id="_x0000_i1032" type="#_x0000_t75" style="width:453.75pt;height:20.25pt" o:ole="">
             <v:imagedata r:id="rId17" o:title=""/>
           </v:shape>
-          <o:OLEObject Type="Embed" ProgID="Word.OpenDocumentText.12" ShapeID="_x0000_i1030" DrawAspect="Content" ObjectID="_1695926121" r:id="rId18"/>
+          <o:OLEObject Type="Embed" ProgID="Word.OpenDocumentText.12" ShapeID="_x0000_i1032" DrawAspect="Content" ObjectID="_1695976489" r:id="rId18"/>
         </w:object>
       </w:r>
     </w:p>
@@ -438,45 +438,31 @@
         <w:rPr>
           <w:lang w:val="en-US"/>
         </w:rPr>
-        <w:t xml:space="preserve">Is used by the </w:t>
-      </w:r>
-      <w:proofErr w:type="spellStart"/>
-      <w:r>
-        <w:rPr>
-          <w:lang w:val="en-US"/>
-        </w:rPr>
-        <w:t>draw_oval_</w:t>
+        <w:t>Is used by draw_tri_</w:t>
       </w:r>
       <w:proofErr w:type="gramStart"/>
       <w:r>
         <w:rPr>
           <w:lang w:val="en-US"/>
         </w:rPr>
-        <w:t>pixel</w:t>
-      </w:r>
-      <w:proofErr w:type="spellEnd"/>
-      <w:r>
-        <w:rPr>
-          <w:lang w:val="en-US"/>
-        </w:rPr>
-        <w:t>(</w:t>
+        <w:t>pixel(</w:t>
       </w:r>
       <w:proofErr w:type="gramEnd"/>
       <w:r>
         <w:rPr>
           <w:lang w:val="en-US"/>
         </w:rPr>
-        <w:t>) function, determines whether a point is inside an oval.</w:t>
-      </w:r>
-    </w:p>
-    <w:p>
-      <w:pPr>
-        <w:rPr>
-          <w:lang w:val="en-US"/>
-        </w:rPr>
-      </w:pPr>
-    </w:p>
-    <w:bookmarkStart w:id="6" w:name="_MON_1695924388"/>
+        <w:t>) and shouldn’t be changed or used.</w:t>
+      </w:r>
+    </w:p>
+    <w:p>
+      <w:pPr>
+        <w:rPr>
+          <w:lang w:val="en-US"/>
+        </w:rPr>
+      </w:pPr>
+    </w:p>
+    <w:bookmarkStart w:id="6" w:name="_MON_1695924541"/>
     <w:bookmarkEnd w:id="6"/>
     <w:p>
       <w:pPr>
@@ -488,11 +474,11 @@
         <w:rPr>
           <w:lang w:val="en-US"/>
         </w:rPr>
-        <w:object w:dxaOrig="9071" w:dyaOrig="622" w14:anchorId="6191DFC7">
-          <v:shape id="_x0000_i1031" type="#_x0000_t75" style="width:453.75pt;height:30.75pt" o:ole="">
+        <w:object w:dxaOrig="9071" w:dyaOrig="622" w14:anchorId="6A6C5ACE">
+          <v:shape id="_x0000_i1033" type="#_x0000_t75" style="width:453.75pt;height:30.75pt" o:ole="">
             <v:imagedata r:id="rId19" o:title=""/>
           </v:shape>
-          <o:OLEObject Type="Embed" ProgID="Word.OpenDocumentText.12" ShapeID="_x0000_i1031" DrawAspect="Content" ObjectID="_1695926122" r:id="rId20"/>
+          <o:OLEObject Type="Embed" ProgID="Word.OpenDocumentText.12" ShapeID="_x0000_i1033" DrawAspect="Content" ObjectID="_1695976490" r:id="rId20"/>
         </w:object>
       </w:r>
     </w:p>
@@ -506,17 +492,17 @@
         <w:rPr>
           <w:lang w:val="en-US"/>
         </w:rPr>
-        <w:t>Draws an oval on the screen with the given color in hex, is also very slow. Coordinates and radii are measured in pixels.</w:t>
-      </w:r>
-    </w:p>
-    <w:p>
-      <w:pPr>
-        <w:rPr>
-          <w:lang w:val="en-US"/>
-        </w:rPr>
-      </w:pPr>
-    </w:p>
-    <w:bookmarkStart w:id="7" w:name="_MON_1695924496"/>
+        <w:t>Draws a triangle on the screen in the given colors in hex, all three points are measured in pixels.</w:t>
+      </w:r>
+    </w:p>
+    <w:p>
+      <w:pPr>
+        <w:rPr>
+          <w:lang w:val="en-US"/>
+        </w:rPr>
+      </w:pPr>
+    </w:p>
+    <w:bookmarkStart w:id="7" w:name="_MON_1695924630"/>
     <w:bookmarkEnd w:id="7"/>
     <w:p>
       <w:pPr>
@@ -528,11 +514,11 @@
         <w:rPr>
           <w:lang w:val="en-US"/>
         </w:rPr>
-        <w:object w:dxaOrig="9071" w:dyaOrig="400" w14:anchorId="61BA68CB">
-          <v:shape id="_x0000_i1032" type="#_x0000_t75" style="width:453.75pt;height:20.25pt" o:ole="">
+        <w:object w:dxaOrig="9071" w:dyaOrig="863" w14:anchorId="626CFA2B">
+          <v:shape id="_x0000_i1034" type="#_x0000_t75" style="width:453.75pt;height:43.5pt" o:ole="">
             <v:imagedata r:id="rId21" o:title=""/>
           </v:shape>
-          <o:OLEObject Type="Embed" ProgID="Word.OpenDocumentText.12" ShapeID="_x0000_i1032" DrawAspect="Content" ObjectID="_1695926123" r:id="rId22"/>
+          <o:OLEObject Type="Embed" ProgID="Word.OpenDocumentText.12" ShapeID="_x0000_i1034" DrawAspect="Content" ObjectID="_1695976491" r:id="rId22"/>
         </w:object>
       </w:r>
     </w:p>
@@ -546,45 +532,41 @@
         <w:rPr>
           <w:lang w:val="en-US"/>
         </w:rPr>
-        <w:t xml:space="preserve">Is used by </w:t>
-      </w:r>
-      <w:proofErr w:type="spellStart"/>
-      <w:r>
-        <w:rPr>
-          <w:lang w:val="en-US"/>
-        </w:rPr>
-        <w:t>draw_tri_</w:t>
-      </w:r>
-      <w:proofErr w:type="gramStart"/>
-      <w:r>
-        <w:rPr>
-          <w:lang w:val="en-US"/>
-        </w:rPr>
-        <w:t>pixel</w:t>
-      </w:r>
-      <w:proofErr w:type="spellEnd"/>
-      <w:r>
-        <w:rPr>
-          <w:lang w:val="en-US"/>
-        </w:rPr>
-        <w:t>(</w:t>
-      </w:r>
-      <w:proofErr w:type="gramEnd"/>
-      <w:r>
-        <w:rPr>
-          <w:lang w:val="en-US"/>
-        </w:rPr>
-        <w:t>) and shouldn’t be changed or used.</w:t>
-      </w:r>
-    </w:p>
-    <w:p>
-      <w:pPr>
-        <w:rPr>
-          <w:lang w:val="en-US"/>
-        </w:rPr>
-      </w:pPr>
-    </w:p>
-    <w:bookmarkStart w:id="8" w:name="_MON_1695924541"/>
+        <w:t xml:space="preserve">Draws an image on the screen. Offset is the distance to the left and bottom borders in pixels, rotation is the rotation in degrees, and the pivot is the </w:t>
+      </w:r>
+      <w:r>
+        <w:rPr>
+          <w:lang w:val="en-US"/>
+        </w:rPr>
+        <w:t>absolute</w:t>
+      </w:r>
+      <w:r>
+        <w:rPr>
+          <w:lang w:val="en-US"/>
+        </w:rPr>
+        <w:t xml:space="preserve"> pivot</w:t>
+      </w:r>
+      <w:r>
+        <w:rPr>
+          <w:lang w:val="en-US"/>
+        </w:rPr>
+        <w:t xml:space="preserve"> used for rotation</w:t>
+      </w:r>
+      <w:r>
+        <w:rPr>
+          <w:lang w:val="en-US"/>
+        </w:rPr>
+        <w:t>.</w:t>
+      </w:r>
+    </w:p>
+    <w:p>
+      <w:pPr>
+        <w:rPr>
+          <w:lang w:val="en-US"/>
+        </w:rPr>
+      </w:pPr>
+    </w:p>
+    <w:bookmarkStart w:id="8" w:name="_MON_1695924922"/>
     <w:bookmarkEnd w:id="8"/>
     <w:p>
       <w:pPr>
@@ -596,11 +578,11 @@
         <w:rPr>
           <w:lang w:val="en-US"/>
         </w:rPr>
-        <w:object w:dxaOrig="9071" w:dyaOrig="622" w14:anchorId="6A6C5ACE">
-          <v:shape id="_x0000_i1033" type="#_x0000_t75" style="width:453.75pt;height:30.75pt" o:ole="">
+        <w:object w:dxaOrig="9071" w:dyaOrig="622" w14:anchorId="5898754A">
+          <v:shape id="_x0000_i1035" type="#_x0000_t75" style="width:453.75pt;height:30.75pt" o:ole="">
             <v:imagedata r:id="rId23" o:title=""/>
           </v:shape>
-          <o:OLEObject Type="Embed" ProgID="Word.OpenDocumentText.12" ShapeID="_x0000_i1033" DrawAspect="Content" ObjectID="_1695926124" r:id="rId24"/>
+          <o:OLEObject Type="Embed" ProgID="Word.OpenDocumentText.12" ShapeID="_x0000_i1035" DrawAspect="Content" ObjectID="_1695976492" r:id="rId24"/>
         </w:object>
       </w:r>
     </w:p>
@@ -610,21 +592,28 @@
           <w:lang w:val="en-US"/>
         </w:rPr>
       </w:pPr>
-      <w:r>
-        <w:rPr>
-          <w:lang w:val="en-US"/>
-        </w:rPr>
-        <w:t>Draws a triangle on the screen in the given colors in hex, all three points are measured in pixels.</w:t>
-      </w:r>
-    </w:p>
-    <w:p>
-      <w:pPr>
-        <w:rPr>
-          <w:lang w:val="en-US"/>
-        </w:rPr>
-      </w:pPr>
-    </w:p>
-    <w:bookmarkStart w:id="9" w:name="_MON_1695924630"/>
+    </w:p>
+    <w:p>
+      <w:pPr>
+        <w:rPr>
+          <w:lang w:val="en-US"/>
+        </w:rPr>
+      </w:pPr>
+      <w:r>
+        <w:rPr>
+          <w:lang w:val="en-US"/>
+        </w:rPr>
+        <w:t>Converts a vector measured in units to a vectorInt measured in pixels. All necessary camera operations are being applied.</w:t>
+      </w:r>
+    </w:p>
+    <w:p>
+      <w:pPr>
+        <w:rPr>
+          <w:lang w:val="en-US"/>
+        </w:rPr>
+      </w:pPr>
+    </w:p>
+    <w:bookmarkStart w:id="9" w:name="_MON_1695925021"/>
     <w:bookmarkEnd w:id="9"/>
     <w:p>
       <w:pPr>
@@ -636,11 +625,11 @@
         <w:rPr>
           <w:lang w:val="en-US"/>
         </w:rPr>
-        <w:object w:dxaOrig="9071" w:dyaOrig="863" w14:anchorId="626CFA2B">
-          <v:shape id="_x0000_i1034" type="#_x0000_t75" style="width:453.75pt;height:43.5pt" o:ole="">
+        <w:object w:dxaOrig="9071" w:dyaOrig="622" w14:anchorId="4490A13C">
+          <v:shape id="_x0000_i1036" type="#_x0000_t75" style="width:453.75pt;height:30.75pt" o:ole="">
             <v:imagedata r:id="rId25" o:title=""/>
           </v:shape>
-          <o:OLEObject Type="Embed" ProgID="Word.OpenDocumentText.12" ShapeID="_x0000_i1034" DrawAspect="Content" ObjectID="_1695926125" r:id="rId26"/>
+          <o:OLEObject Type="Embed" ProgID="Word.OpenDocumentText.12" ShapeID="_x0000_i1036" DrawAspect="Content" ObjectID="_1695976493" r:id="rId26"/>
         </w:object>
       </w:r>
     </w:p>
@@ -654,41 +643,29 @@
         <w:rPr>
           <w:lang w:val="en-US"/>
         </w:rPr>
-        <w:t xml:space="preserve">Draws an image on the screen. Offset is the distance to the left and bottom borders in pixels, rotation is the rotation in degrees, and the pivot is the </w:t>
-      </w:r>
-      <w:r>
-        <w:rPr>
-          <w:lang w:val="en-US"/>
-        </w:rPr>
-        <w:t>absolute</w:t>
-      </w:r>
-      <w:r>
-        <w:rPr>
-          <w:lang w:val="en-US"/>
-        </w:rPr>
-        <w:t xml:space="preserve"> pivot</w:t>
-      </w:r>
-      <w:r>
-        <w:rPr>
-          <w:lang w:val="en-US"/>
-        </w:rPr>
-        <w:t xml:space="preserve"> used for rotation</w:t>
-      </w:r>
-      <w:r>
-        <w:rPr>
-          <w:lang w:val="en-US"/>
-        </w:rPr>
-        <w:t>.</w:t>
-      </w:r>
-    </w:p>
-    <w:p>
-      <w:pPr>
-        <w:rPr>
-          <w:lang w:val="en-US"/>
-        </w:rPr>
-      </w:pPr>
-    </w:p>
-    <w:bookmarkStart w:id="10" w:name="_MON_1695924922"/>
+        <w:t>Draws a rectangle in the given color in hex. Coordinates and size are</w:t>
+      </w:r>
+      <w:r>
+        <w:rPr>
+          <w:lang w:val="en-US"/>
+        </w:rPr>
+        <w:t xml:space="preserve"> measured</w:t>
+      </w:r>
+      <w:r>
+        <w:rPr>
+          <w:lang w:val="en-US"/>
+        </w:rPr>
+        <w:t xml:space="preserve"> in units.</w:t>
+      </w:r>
+    </w:p>
+    <w:p>
+      <w:pPr>
+        <w:rPr>
+          <w:lang w:val="en-US"/>
+        </w:rPr>
+      </w:pPr>
+    </w:p>
+    <w:bookmarkStart w:id="10" w:name="_MON_1695925231"/>
     <w:bookmarkEnd w:id="10"/>
     <w:p>
       <w:pPr>
@@ -700,11 +677,11 @@
         <w:rPr>
           <w:lang w:val="en-US"/>
         </w:rPr>
-        <w:object w:dxaOrig="9071" w:dyaOrig="622" w14:anchorId="5898754A">
-          <v:shape id="_x0000_i1035" type="#_x0000_t75" style="width:453.75pt;height:30.75pt" o:ole="">
+        <w:object w:dxaOrig="9071" w:dyaOrig="622" w14:anchorId="1E260329">
+          <v:shape id="_x0000_i1037" type="#_x0000_t75" style="width:453.75pt;height:30.75pt" o:ole="">
             <v:imagedata r:id="rId27" o:title=""/>
           </v:shape>
-          <o:OLEObject Type="Embed" ProgID="Word.OpenDocumentText.12" ShapeID="_x0000_i1035" DrawAspect="Content" ObjectID="_1695926126" r:id="rId28"/>
+          <o:OLEObject Type="Embed" ProgID="Word.OpenDocumentText.12" ShapeID="_x0000_i1037" DrawAspect="Content" ObjectID="_1695976494" r:id="rId28"/>
         </w:object>
       </w:r>
     </w:p>
@@ -714,28 +691,21 @@
           <w:lang w:val="en-US"/>
         </w:rPr>
       </w:pPr>
-    </w:p>
-    <w:p>
-      <w:pPr>
-        <w:rPr>
-          <w:lang w:val="en-US"/>
-        </w:rPr>
-      </w:pPr>
-      <w:r>
-        <w:rPr>
-          <w:lang w:val="en-US"/>
-        </w:rPr>
-        <w:t>Converts a vector measured in units to a vectorInt measured in pixels. All necessary camera operations are being applied.</w:t>
-      </w:r>
-    </w:p>
-    <w:p>
-      <w:pPr>
-        <w:rPr>
-          <w:lang w:val="en-US"/>
-        </w:rPr>
-      </w:pPr>
-    </w:p>
-    <w:bookmarkStart w:id="11" w:name="_MON_1695925021"/>
+      <w:r>
+        <w:rPr>
+          <w:lang w:val="en-US"/>
+        </w:rPr>
+        <w:t>Draws a circle in the given color in hex. Middle point and radius are measured in units.</w:t>
+      </w:r>
+    </w:p>
+    <w:p>
+      <w:pPr>
+        <w:rPr>
+          <w:lang w:val="en-US"/>
+        </w:rPr>
+      </w:pPr>
+    </w:p>
+    <w:bookmarkStart w:id="11" w:name="_MON_1695925330"/>
     <w:bookmarkEnd w:id="11"/>
     <w:p>
       <w:pPr>
@@ -747,11 +717,11 @@
         <w:rPr>
           <w:lang w:val="en-US"/>
         </w:rPr>
-        <w:object w:dxaOrig="9071" w:dyaOrig="622" w14:anchorId="4490A13C">
-          <v:shape id="_x0000_i1036" type="#_x0000_t75" style="width:453.75pt;height:30.75pt" o:ole="">
+        <w:object w:dxaOrig="9071" w:dyaOrig="622" w14:anchorId="459F2794">
+          <v:shape id="_x0000_i1038" type="#_x0000_t75" style="width:453.75pt;height:30.75pt" o:ole="">
             <v:imagedata r:id="rId29" o:title=""/>
           </v:shape>
-          <o:OLEObject Type="Embed" ProgID="Word.OpenDocumentText.12" ShapeID="_x0000_i1036" DrawAspect="Content" ObjectID="_1695926127" r:id="rId30"/>
+          <o:OLEObject Type="Embed" ProgID="Word.OpenDocumentText.12" ShapeID="_x0000_i1038" DrawAspect="Content" ObjectID="_1695976495" r:id="rId30"/>
         </w:object>
       </w:r>
     </w:p>
@@ -765,29 +735,17 @@
         <w:rPr>
           <w:lang w:val="en-US"/>
         </w:rPr>
-        <w:t>Draws a rectangle in the given color in hex. Coordinates and size are</w:t>
-      </w:r>
-      <w:r>
-        <w:rPr>
-          <w:lang w:val="en-US"/>
-        </w:rPr>
-        <w:t xml:space="preserve"> measured</w:t>
-      </w:r>
-      <w:r>
-        <w:rPr>
-          <w:lang w:val="en-US"/>
-        </w:rPr>
-        <w:t xml:space="preserve"> in units.</w:t>
-      </w:r>
-    </w:p>
-    <w:p>
-      <w:pPr>
-        <w:rPr>
-          <w:lang w:val="en-US"/>
-        </w:rPr>
-      </w:pPr>
-    </w:p>
-    <w:bookmarkStart w:id="12" w:name="_MON_1695925231"/>
+        <w:t>Draws an oval in the given color in hex. Coordinates and radii are measured in units.</w:t>
+      </w:r>
+    </w:p>
+    <w:p>
+      <w:pPr>
+        <w:rPr>
+          <w:lang w:val="en-US"/>
+        </w:rPr>
+      </w:pPr>
+    </w:p>
+    <w:bookmarkStart w:id="12" w:name="_MON_1695925393"/>
     <w:bookmarkEnd w:id="12"/>
     <w:p>
       <w:pPr>
@@ -799,11 +757,11 @@
         <w:rPr>
           <w:lang w:val="en-US"/>
         </w:rPr>
-        <w:object w:dxaOrig="9071" w:dyaOrig="622" w14:anchorId="1E260329">
-          <v:shape id="_x0000_i1037" type="#_x0000_t75" style="width:453.75pt;height:30.75pt" o:ole="">
+        <w:object w:dxaOrig="9071" w:dyaOrig="622" w14:anchorId="0C312482">
+          <v:shape id="_x0000_i1039" type="#_x0000_t75" style="width:453.75pt;height:30.75pt" o:ole="">
             <v:imagedata r:id="rId31" o:title=""/>
           </v:shape>
-          <o:OLEObject Type="Embed" ProgID="Word.OpenDocumentText.12" ShapeID="_x0000_i1037" DrawAspect="Content" ObjectID="_1695926128" r:id="rId32"/>
+          <o:OLEObject Type="Embed" ProgID="Word.OpenDocumentText.12" ShapeID="_x0000_i1039" DrawAspect="Content" ObjectID="_1695976496" r:id="rId32"/>
         </w:object>
       </w:r>
     </w:p>
@@ -817,17 +775,29 @@
         <w:rPr>
           <w:lang w:val="en-US"/>
         </w:rPr>
-        <w:t>Draws a circle in the given color in hex. Middle point and radius are measured in units.</w:t>
-      </w:r>
-    </w:p>
-    <w:p>
-      <w:pPr>
-        <w:rPr>
-          <w:lang w:val="en-US"/>
-        </w:rPr>
-      </w:pPr>
-    </w:p>
-    <w:bookmarkStart w:id="13" w:name="_MON_1695925330"/>
+        <w:t xml:space="preserve">Draws a triangle in the given color in hex. All three points are measured in </w:t>
+      </w:r>
+      <w:r>
+        <w:rPr>
+          <w:lang w:val="en-US"/>
+        </w:rPr>
+        <w:t>units</w:t>
+      </w:r>
+      <w:r>
+        <w:rPr>
+          <w:lang w:val="en-US"/>
+        </w:rPr>
+        <w:t>.</w:t>
+      </w:r>
+    </w:p>
+    <w:p>
+      <w:pPr>
+        <w:rPr>
+          <w:lang w:val="en-US"/>
+        </w:rPr>
+      </w:pPr>
+    </w:p>
+    <w:bookmarkStart w:id="13" w:name="_MON_1695925578"/>
     <w:bookmarkEnd w:id="13"/>
     <w:p>
       <w:pPr>
@@ -839,11 +809,11 @@
         <w:rPr>
           <w:lang w:val="en-US"/>
         </w:rPr>
-        <w:object w:dxaOrig="9071" w:dyaOrig="622" w14:anchorId="459F2794">
-          <v:shape id="_x0000_i1038" type="#_x0000_t75" style="width:453.75pt;height:30.75pt" o:ole="">
+        <w:object w:dxaOrig="9071" w:dyaOrig="622" w14:anchorId="57C66DCB">
+          <v:shape id="_x0000_i1040" type="#_x0000_t75" style="width:453.75pt;height:30.75pt" o:ole="">
             <v:imagedata r:id="rId33" o:title=""/>
           </v:shape>
-          <o:OLEObject Type="Embed" ProgID="Word.OpenDocumentText.12" ShapeID="_x0000_i1038" DrawAspect="Content" ObjectID="_1695926129" r:id="rId34"/>
+          <o:OLEObject Type="Embed" ProgID="Word.OpenDocumentText.12" ShapeID="_x0000_i1040" DrawAspect="Content" ObjectID="_1695976497" r:id="rId34"/>
         </w:object>
       </w:r>
     </w:p>
@@ -857,17 +827,17 @@
         <w:rPr>
           <w:lang w:val="en-US"/>
         </w:rPr>
-        <w:t>Draws an oval in the given color in hex. Coordinates and radii are measured in units.</w:t>
-      </w:r>
-    </w:p>
-    <w:p>
-      <w:pPr>
-        <w:rPr>
-          <w:lang w:val="en-US"/>
-        </w:rPr>
-      </w:pPr>
-    </w:p>
-    <w:bookmarkStart w:id="14" w:name="_MON_1695925393"/>
+        <w:t>Draws a white text on the screen. Position in units, text is a string array, and scale is size of single “pixels” in units. Use only for debug purposes.</w:t>
+      </w:r>
+    </w:p>
+    <w:p>
+      <w:pPr>
+        <w:rPr>
+          <w:lang w:val="en-US"/>
+        </w:rPr>
+      </w:pPr>
+    </w:p>
+    <w:bookmarkStart w:id="14" w:name="_MON_1695925697"/>
     <w:bookmarkEnd w:id="14"/>
     <w:p>
       <w:pPr>
@@ -879,11 +849,11 @@
         <w:rPr>
           <w:lang w:val="en-US"/>
         </w:rPr>
-        <w:object w:dxaOrig="9071" w:dyaOrig="622" w14:anchorId="0C312482">
-          <v:shape id="_x0000_i1039" type="#_x0000_t75" style="width:453.75pt;height:30.75pt" o:ole="">
+        <w:object w:dxaOrig="9071" w:dyaOrig="622" w14:anchorId="270BDFDD">
+          <v:shape id="_x0000_i1041" type="#_x0000_t75" style="width:453.75pt;height:30.75pt" o:ole="">
             <v:imagedata r:id="rId35" o:title=""/>
           </v:shape>
-          <o:OLEObject Type="Embed" ProgID="Word.OpenDocumentText.12" ShapeID="_x0000_i1039" DrawAspect="Content" ObjectID="_1695926130" r:id="rId36"/>
+          <o:OLEObject Type="Embed" ProgID="Word.OpenDocumentText.12" ShapeID="_x0000_i1041" DrawAspect="Content" ObjectID="_1695976498" r:id="rId36"/>
         </w:object>
       </w:r>
     </w:p>
@@ -897,29 +867,23 @@
         <w:rPr>
           <w:lang w:val="en-US"/>
         </w:rPr>
-        <w:t xml:space="preserve">Draws a triangle in the given color in hex. All three points are measured in </w:t>
-      </w:r>
-      <w:r>
-        <w:rPr>
-          <w:lang w:val="en-US"/>
-        </w:rPr>
-        <w:t>units</w:t>
-      </w:r>
-      <w:r>
-        <w:rPr>
-          <w:lang w:val="en-US"/>
-        </w:rPr>
-        <w:t>.</w:t>
-      </w:r>
-    </w:p>
-    <w:p>
-      <w:pPr>
-        <w:rPr>
-          <w:lang w:val="en-US"/>
-        </w:rPr>
-      </w:pPr>
-    </w:p>
-    <w:bookmarkStart w:id="15" w:name="_MON_1695925578"/>
+        <w:t>Draws an image on the screen. Coordinates in Units, scale in Units, rotation in degrees</w:t>
+      </w:r>
+      <w:r>
+        <w:rPr>
+          <w:lang w:val="en-US"/>
+        </w:rPr>
+        <w:t>, pivot relative to image.</w:t>
+      </w:r>
+    </w:p>
+    <w:p>
+      <w:pPr>
+        <w:rPr>
+          <w:lang w:val="en-US"/>
+        </w:rPr>
+      </w:pPr>
+    </w:p>
+    <w:bookmarkStart w:id="15" w:name="_MON_1695925828"/>
     <w:bookmarkEnd w:id="15"/>
     <w:p>
       <w:pPr>
@@ -931,11 +895,11 @@
         <w:rPr>
           <w:lang w:val="en-US"/>
         </w:rPr>
-        <w:object w:dxaOrig="9071" w:dyaOrig="622" w14:anchorId="57C66DCB">
-          <v:shape id="_x0000_i1040" type="#_x0000_t75" style="width:453.75pt;height:30.75pt" o:ole="">
+        <w:object w:dxaOrig="9071" w:dyaOrig="622" w14:anchorId="3726A405">
+          <v:shape id="_x0000_i1042" type="#_x0000_t75" style="width:453.75pt;height:30.75pt" o:ole="">
             <v:imagedata r:id="rId37" o:title=""/>
           </v:shape>
-          <o:OLEObject Type="Embed" ProgID="Word.OpenDocumentText.12" ShapeID="_x0000_i1040" DrawAspect="Content" ObjectID="_1695926131" r:id="rId38"/>
+          <o:OLEObject Type="Embed" ProgID="Word.OpenDocumentText.12" ShapeID="_x0000_i1042" DrawAspect="Content" ObjectID="_1695976499" r:id="rId38"/>
         </w:object>
       </w:r>
     </w:p>
@@ -949,17 +913,17 @@
         <w:rPr>
           <w:lang w:val="en-US"/>
         </w:rPr>
-        <w:t>Draws a white text on the screen. Position in units, text is a string array, and scale is size of single “pixels” in units. Use only for debug purposes.</w:t>
-      </w:r>
-    </w:p>
-    <w:p>
-      <w:pPr>
-        <w:rPr>
-          <w:lang w:val="en-US"/>
-        </w:rPr>
-      </w:pPr>
-    </w:p>
-    <w:bookmarkStart w:id="16" w:name="_MON_1695925697"/>
+        <w:t>Draws a sprite from an object to the screen and applies all necessary things to it.</w:t>
+      </w:r>
+    </w:p>
+    <w:p>
+      <w:pPr>
+        <w:rPr>
+          <w:lang w:val="en-US"/>
+        </w:rPr>
+      </w:pPr>
+    </w:p>
+    <w:bookmarkStart w:id="16" w:name="_MON_1695925880"/>
     <w:bookmarkEnd w:id="16"/>
     <w:p>
       <w:pPr>
@@ -971,11 +935,11 @@
         <w:rPr>
           <w:lang w:val="en-US"/>
         </w:rPr>
-        <w:object w:dxaOrig="9071" w:dyaOrig="622" w14:anchorId="270BDFDD">
-          <v:shape id="_x0000_i1041" type="#_x0000_t75" style="width:453.75pt;height:30.75pt" o:ole="">
+        <w:object w:dxaOrig="9071" w:dyaOrig="622" w14:anchorId="21C209A9">
+          <v:shape id="_x0000_i1043" type="#_x0000_t75" style="width:453.75pt;height:30.75pt" o:ole="">
             <v:imagedata r:id="rId39" o:title=""/>
           </v:shape>
-          <o:OLEObject Type="Embed" ProgID="Word.OpenDocumentText.12" ShapeID="_x0000_i1041" DrawAspect="Content" ObjectID="_1695926132" r:id="rId40"/>
+          <o:OLEObject Type="Embed" ProgID="Word.OpenDocumentText.12" ShapeID="_x0000_i1043" DrawAspect="Content" ObjectID="_1695976500" r:id="rId40"/>
         </w:object>
       </w:r>
     </w:p>
@@ -989,95 +953,9 @@
         <w:rPr>
           <w:lang w:val="en-US"/>
         </w:rPr>
-        <w:t>Draws an image on the screen. Coordinates in Units, scale in Units, rotation in degrees</w:t>
-      </w:r>
-      <w:r>
-        <w:rPr>
-          <w:lang w:val="en-US"/>
-        </w:rPr>
-        <w:t>, pivot relative to image.</w:t>
-      </w:r>
-    </w:p>
-    <w:p>
-      <w:pPr>
-        <w:rPr>
-          <w:lang w:val="en-US"/>
-        </w:rPr>
-      </w:pPr>
-    </w:p>
-    <w:bookmarkStart w:id="17" w:name="_MON_1695925828"/>
-    <w:bookmarkEnd w:id="17"/>
-    <w:p>
-      <w:pPr>
-        <w:rPr>
-          <w:lang w:val="en-US"/>
-        </w:rPr>
-      </w:pPr>
-      <w:r>
-        <w:rPr>
-          <w:lang w:val="en-US"/>
-        </w:rPr>
-        <w:object w:dxaOrig="9071" w:dyaOrig="622" w14:anchorId="3726A405">
-          <v:shape id="_x0000_i1042" type="#_x0000_t75" style="width:453.75pt;height:30.75pt" o:ole="">
-            <v:imagedata r:id="rId41" o:title=""/>
-          </v:shape>
-          <o:OLEObject Type="Embed" ProgID="Word.OpenDocumentText.12" ShapeID="_x0000_i1042" DrawAspect="Content" ObjectID="_1695926133" r:id="rId42"/>
-        </w:object>
-      </w:r>
-    </w:p>
-    <w:p>
-      <w:pPr>
-        <w:rPr>
-          <w:lang w:val="en-US"/>
-        </w:rPr>
-      </w:pPr>
-      <w:r>
-        <w:rPr>
-          <w:lang w:val="en-US"/>
-        </w:rPr>
-        <w:t>Draws a sprite from an object to the screen and applies all necessary things to it.</w:t>
-      </w:r>
-    </w:p>
-    <w:p>
-      <w:pPr>
-        <w:rPr>
-          <w:lang w:val="en-US"/>
-        </w:rPr>
-      </w:pPr>
-    </w:p>
-    <w:bookmarkStart w:id="18" w:name="_MON_1695925880"/>
-    <w:bookmarkEnd w:id="18"/>
-    <w:p>
-      <w:pPr>
-        <w:rPr>
-          <w:lang w:val="en-US"/>
-        </w:rPr>
-      </w:pPr>
-      <w:r>
-        <w:rPr>
-          <w:lang w:val="en-US"/>
-        </w:rPr>
-        <w:object w:dxaOrig="9071" w:dyaOrig="622" w14:anchorId="21C209A9">
-          <v:shape id="_x0000_i1043" type="#_x0000_t75" style="width:453.75pt;height:30.75pt" o:ole="">
-            <v:imagedata r:id="rId43" o:title=""/>
-          </v:shape>
-          <o:OLEObject Type="Embed" ProgID="Word.OpenDocumentText.12" ShapeID="_x0000_i1043" DrawAspect="Content" ObjectID="_1695926134" r:id="rId44"/>
-        </w:object>
-      </w:r>
-    </w:p>
-    <w:p>
-      <w:pPr>
-        <w:rPr>
-          <w:lang w:val="en-US"/>
-        </w:rPr>
-      </w:pPr>
-      <w:r>
-        <w:rPr>
-          <w:lang w:val="en-US"/>
-        </w:rPr>
         <w:t xml:space="preserve">Is called by the </w:t>
       </w:r>
-      <w:hyperlink r:id="rId45" w:history="1">
+      <w:hyperlink r:id="rId41" w:history="1">
         <w:r>
           <w:rPr>
             <w:rStyle w:val="Hyperlink"/>
@@ -1114,8 +992,8 @@
         </w:rPr>
       </w:pPr>
     </w:p>
-    <w:bookmarkStart w:id="19" w:name="_MON_1695925949"/>
-    <w:bookmarkEnd w:id="19"/>
+    <w:bookmarkStart w:id="17" w:name="_MON_1695925949"/>
+    <w:bookmarkEnd w:id="17"/>
     <w:p>
       <w:pPr>
         <w:rPr>
@@ -1128,9 +1006,9 @@
         </w:rPr>
         <w:object w:dxaOrig="9071" w:dyaOrig="622" w14:anchorId="3D1D662A">
           <v:shape id="_x0000_i1044" type="#_x0000_t75" style="width:453.75pt;height:30.75pt" o:ole="">
-            <v:imagedata r:id="rId46" o:title=""/>
+            <v:imagedata r:id="rId42" o:title=""/>
           </v:shape>
-          <o:OLEObject Type="Embed" ProgID="Word.OpenDocumentText.12" ShapeID="_x0000_i1044" DrawAspect="Content" ObjectID="_1695926135" r:id="rId47"/>
+          <o:OLEObject Type="Embed" ProgID="Word.OpenDocumentText.12" ShapeID="_x0000_i1044" DrawAspect="Content" ObjectID="_1695976501" r:id="rId43"/>
         </w:object>
       </w:r>
     </w:p>

</xml_diff>